<commit_message>
finish strategies in report
</commit_message>
<xml_diff>
--- a/Report copy.docx
+++ b/Report copy.docx
@@ -7613,7 +7613,7 @@
               </wp:anchor>
             </w:drawing>
           </mc:Choice>
-          <mc:Fallback xmlns:w16du="http://schemas.microsoft.com/office/word/2023/wordml/word16du" xmlns:w16sdtdh="http://schemas.microsoft.com/office/word/2020/wordml/sdtdatahash" xmlns:w16="http://schemas.microsoft.com/office/word/2018/wordml" xmlns:w16cex="http://schemas.microsoft.com/office/word/2018/wordml/cex" xmlns:oel="http://schemas.microsoft.com/office/2019/extlst">
+          <mc:Fallback xmlns:oel="http://schemas.microsoft.com/office/2019/extlst" xmlns:w16cex="http://schemas.microsoft.com/office/word/2018/wordml/cex" xmlns:w16="http://schemas.microsoft.com/office/word/2018/wordml" xmlns:w16sdtdh="http://schemas.microsoft.com/office/word/2020/wordml/sdtdatahash" xmlns:w16du="http://schemas.microsoft.com/office/word/2023/wordml/word16du">
             <w:pict>
               <v:group w14:anchorId="7228544C" id="Group 2" o:spid="_x0000_s1026" style="position:absolute;margin-left:2pt;margin-top:-50.2pt;width:535.4pt;height:781.8pt;z-index:-251622400" coordorigin="580,301" coordsize="10708,15636" o:gfxdata="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">
                 <v:line id="Line 239" o:spid="_x0000_s1027" style="position:absolute;visibility:visible;mso-wrap-style:square" from="642,15829" to="937,15829" o:connectortype="straight" o:gfxdata="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" strokecolor="navy" strokeweight="4.5pt"/>
@@ -9518,15 +9518,7 @@
         <w:rPr>
           <w:b/>
         </w:rPr>
-        <w:t>Bresenham lines and M</w:t>
-      </w:r>
-      <w:bookmarkStart w:id="3" w:name="_GoBack"/>
-      <w:bookmarkEnd w:id="3"/>
-      <w:r>
-        <w:rPr>
-          <w:b/>
-        </w:rPr>
-        <w:t>anhattan lines</w:t>
+        <w:t>Bresenham lines and Manhattan lines</w:t>
       </w:r>
       <w:r>
         <w:t>.</w:t>
@@ -9590,6 +9582,9 @@
         </w:rPr>
       </w:pPr>
       <w:r>
+        <w:rPr>
+          <w:noProof/>
+        </w:rPr>
         <w:lastRenderedPageBreak/>
         <w:drawing>
           <wp:anchor distT="0" distB="0" distL="114300" distR="114300" simplePos="0" relativeHeight="251719680" behindDoc="0" locked="0" layoutInCell="1" allowOverlap="1" wp14:anchorId="53C16315" wp14:editId="309C5285">
@@ -9638,6 +9633,7 @@
       <w:r>
         <w:rPr>
           <w:i/>
+          <w:noProof/>
         </w:rPr>
         <w:drawing>
           <wp:anchor distT="0" distB="0" distL="114300" distR="114300" simplePos="0" relativeHeight="251717632" behindDoc="0" locked="0" layoutInCell="1" allowOverlap="1" wp14:anchorId="2B47B291" wp14:editId="34F68900">
@@ -9751,13 +9747,7 @@
         <w:t>:</w:t>
       </w:r>
       <w:r>
-        <w:t xml:space="preserve"> Receiving a position in the map as the only input, this function </w:t>
-      </w:r>
-      <w:r>
-        <w:t>returns True if the position is a corner, otherwise it returns False</w:t>
-      </w:r>
-      <w:r>
-        <w:t>.</w:t>
+        <w:t xml:space="preserve"> Receiving a position in the map as the only input, this function returns True if the position is a corner, otherwise it returns False.</w:t>
       </w:r>
     </w:p>
     <w:p>
@@ -9938,13 +9928,7 @@
         <w:t>the current</w:t>
       </w:r>
       <w:r>
-        <w:t xml:space="preserve"> position in the map.</w:t>
-      </w:r>
-      <w:r>
-        <w:t xml:space="preserve"> </w:t>
-      </w:r>
-      <w:r>
-        <w:t>When reached a certain wall intersection:</w:t>
+        <w:t xml:space="preserve"> position in the map. When reached a certain wall intersection:</w:t>
       </w:r>
     </w:p>
     <w:p>
@@ -9978,6 +9962,9 @@
         <w:spacing w:line="324" w:lineRule="auto"/>
       </w:pPr>
       <w:r>
+        <w:rPr>
+          <w:noProof/>
+        </w:rPr>
         <w:lastRenderedPageBreak/>
         <w:drawing>
           <wp:anchor distT="0" distB="0" distL="114300" distR="114300" simplePos="0" relativeHeight="251709440" behindDoc="0" locked="0" layoutInCell="1" allowOverlap="1" wp14:anchorId="1471AFD3" wp14:editId="38C7F2A1">
@@ -10036,10 +10023,7 @@
         <w:t xml:space="preserve"> </w:t>
       </w:r>
       <w:r>
-        <w:t>can find the only hider through the process</w:t>
-      </w:r>
-      <w:r>
-        <w:t>.</w:t>
+        <w:t>can find the only hider through the process.</w:t>
       </w:r>
     </w:p>
     <w:p>
@@ -10047,19 +10031,13 @@
         <w:jc w:val="center"/>
       </w:pPr>
       <w:r>
-        <w:t>Fig: T</w:t>
-      </w:r>
-      <w:r>
-        <w:t xml:space="preserve">here is not hider around </w:t>
+        <w:t xml:space="preserve">Fig: There is not hider around </w:t>
       </w:r>
       <w:r>
         <w:sym w:font="Wingdings" w:char="F0E0"/>
       </w:r>
       <w:r>
-        <w:t xml:space="preserve"> </w:t>
-      </w:r>
-      <w:r>
-        <w:t xml:space="preserve">move to the next </w:t>
+        <w:t xml:space="preserve"> move to the next </w:t>
       </w:r>
       <w:r>
         <w:t xml:space="preserve">unvisited </w:t>
@@ -10073,6 +10051,9 @@
         <w:jc w:val="center"/>
       </w:pPr>
       <w:r>
+        <w:rPr>
+          <w:noProof/>
+        </w:rPr>
         <w:drawing>
           <wp:anchor distT="0" distB="0" distL="114300" distR="114300" simplePos="0" relativeHeight="251711488" behindDoc="0" locked="0" layoutInCell="1" allowOverlap="1" wp14:anchorId="7E13BCBE" wp14:editId="09E0B3BA">
             <wp:simplePos x="0" y="0"/>
@@ -10124,22 +10105,13 @@
         </w:drawing>
       </w:r>
       <w:r>
-        <w:t xml:space="preserve">Fig: </w:t>
-      </w:r>
-      <w:r>
-        <w:t>If there is hider</w:t>
-      </w:r>
-      <w:r>
-        <w:t xml:space="preserve"> around </w:t>
+        <w:t xml:space="preserve">Fig: If there is hider around </w:t>
       </w:r>
       <w:r>
         <w:sym w:font="Wingdings" w:char="F0E0"/>
       </w:r>
       <w:r>
-        <w:t xml:space="preserve"> C</w:t>
-      </w:r>
-      <w:r>
-        <w:t>onduct to touch that hider</w:t>
+        <w:t xml:space="preserve"> Conduct to touch that hider</w:t>
       </w:r>
     </w:p>
     <w:p>
@@ -10273,6 +10245,9 @@
         </w:rPr>
       </w:pPr>
       <w:r>
+        <w:rPr>
+          <w:noProof/>
+        </w:rPr>
         <w:drawing>
           <wp:anchor distT="0" distB="0" distL="114300" distR="114300" simplePos="0" relativeHeight="251713536" behindDoc="0" locked="0" layoutInCell="1" allowOverlap="1" wp14:anchorId="1BE9BD87" wp14:editId="32BA36D7">
             <wp:simplePos x="0" y="0"/>
@@ -10347,16 +10322,7 @@
         <w:spacing w:line="324" w:lineRule="auto"/>
       </w:pPr>
       <w:r>
-        <w:t>On the road to move among wall intersections, if the seeker can observe the hider or the announcement,</w:t>
-      </w:r>
-      <w:r>
-        <w:t xml:space="preserve"> </w:t>
-      </w:r>
-      <w:r>
-        <w:t>it will conduct to touch the hider</w:t>
-      </w:r>
-      <w:r>
-        <w:t>.</w:t>
+        <w:t>On the road to move among wall intersections, if the seeker can observe the hider or the announcement, it will conduct to touch the hider.</w:t>
       </w:r>
       <w:r>
         <w:br/>
@@ -10367,26 +10333,21 @@
         <w:spacing w:line="324" w:lineRule="auto"/>
       </w:pPr>
       <w:r>
-        <w:t>If an intersection was identified, but there is no paths to go to that intersection, we will ignore that intersection</w:t>
-      </w:r>
-      <w:r>
-        <w:t>. After visiting all wall intersections, i</w:t>
-      </w:r>
-      <w:r>
-        <w:t>f there is not any hiders found, we will check unvisited cells and move sequentially to each cell in the order from nearest</w:t>
-      </w:r>
-      <w:r>
-        <w:t xml:space="preserve"> </w:t>
-      </w:r>
-      <w:r>
-        <w:t>to furtherest.</w:t>
+        <w:t>If an intersection was identified, but there is no paths to go to that intersection, we will ignore that intersection. After visiting all wall intersections, i</w:t>
+      </w:r>
+      <w:r>
+        <w:t>f there is not any hiders found, we will check unvisited cells and move sequentially to each cell in the order from nearest to furtherest.</w:t>
       </w:r>
     </w:p>
     <w:p>
       <w:pPr>
         <w:spacing w:line="324" w:lineRule="auto"/>
       </w:pPr>
-      <w:r>
+      <w:bookmarkStart w:id="3" w:name="_GoBack"/>
+      <w:r>
+        <w:rPr>
+          <w:noProof/>
+        </w:rPr>
         <w:lastRenderedPageBreak/>
         <w:drawing>
           <wp:anchor distT="0" distB="0" distL="114300" distR="114300" simplePos="0" relativeHeight="251715584" behindDoc="0" locked="0" layoutInCell="1" allowOverlap="1" wp14:anchorId="7D246A38" wp14:editId="7D4B4C59">
@@ -10438,14 +10399,9 @@
           </wp:anchor>
         </w:drawing>
       </w:r>
-      <w:r>
-        <w:t xml:space="preserve">Additionally, if </w:t>
-      </w:r>
-      <w:r>
-        <w:t>the seeker realizes that it cannot find the hider (there is no ways to go to remaining hiders)</w:t>
-      </w:r>
-      <w:r>
-        <w:t>, it will give up.</w:t>
+      <w:bookmarkEnd w:id="3"/>
+      <w:r>
+        <w:t>Additionally, if the seeker realizes that it cannot find the hider (there is no ways to go to remaining hiders), it will give up.</w:t>
       </w:r>
     </w:p>
     <w:p>
@@ -10496,16 +10452,7 @@
         <w:jc w:val="both"/>
       </w:pPr>
       <w:r>
-        <w:t xml:space="preserve">When </w:t>
-      </w:r>
-      <w:r>
-        <w:t xml:space="preserve">the seeker realizes that it cannot find </w:t>
-      </w:r>
-      <w:r>
-        <w:t>a certain</w:t>
-      </w:r>
-      <w:r>
-        <w:t xml:space="preserve"> hider</w:t>
+        <w:t>When the seeker realizes that it cannot find a certain hider</w:t>
       </w:r>
       <w:r>
         <w:t>, instead of giving up immediately, the seeker will ignore that hider and start to move to next objectives.</w:t>
@@ -10514,10 +10461,7 @@
         <w:t xml:space="preserve"> </w:t>
       </w:r>
       <w:r>
-        <w:t>The seeker will give up when the number of ignored hiders is equal to the number of hiders currently in the map</w:t>
-      </w:r>
-      <w:r>
-        <w:t>.</w:t>
+        <w:t>The seeker will give up when the number of ignored hiders is equal to the number of hiders currently in the map.</w:t>
       </w:r>
     </w:p>
     <w:p>
@@ -10590,19 +10534,7 @@
         <w:jc w:val="both"/>
       </w:pPr>
       <w:r>
-        <w:t>The seeker still maintains a matrix of visited cells, but it does not consider this attribute in finding the</w:t>
-      </w:r>
-      <w:r>
-        <w:t xml:space="preserve"> </w:t>
-      </w:r>
-      <w:r>
-        <w:t>shortest path to the nearest wall intersection or hiders and announcements. The visited matrix just be used to mark</w:t>
-      </w:r>
-      <w:r>
-        <w:t xml:space="preserve"> </w:t>
-      </w:r>
-      <w:r>
-        <w:t>unvisited wall intersections or when the seeker wants to move to a certain cell if all the wall intersections are visited</w:t>
+        <w:t>The seeker still maintains a matrix of visited cells, but it does not consider this attribute in finding the shortest path to the nearest wall intersection or hiders and announcements. The visited matrix just be used to mark unvisited wall intersections or when the seeker wants to move to a certain cell if all the wall intersections are visited</w:t>
       </w:r>
       <w:r>
         <w:t>. The reason for this decision is because</w:t>
@@ -10668,16 +10600,7 @@
         <w:t>getBestMoveWhenHiderMeetSeeker</w:t>
       </w:r>
       <w:r>
-        <w:t xml:space="preserve">. This function </w:t>
-      </w:r>
-      <w:r>
-        <w:t>helps seeker as well as hider take the best move when they meet each other</w:t>
-      </w:r>
-      <w:r>
-        <w:t xml:space="preserve">. Based on the idea of “Nash Theory” in Game Theory, </w:t>
-      </w:r>
-      <w:r>
-        <w:t>we will build a table which stores tuples of values</w:t>
+        <w:t>. This function helps seeker as well as hider take the best move when they meet each other. Based on the idea of “Nash Theory” in Game Theory, we will build a table which stores tuples of values</w:t>
       </w:r>
     </w:p>
     <w:p>
@@ -10854,10 +10777,64 @@
         <w:jc w:val="both"/>
       </w:pPr>
       <w:r>
+        <w:drawing>
+          <wp:anchor distT="0" distB="0" distL="114300" distR="114300" simplePos="0" relativeHeight="251721728" behindDoc="0" locked="0" layoutInCell="1" allowOverlap="1" wp14:anchorId="0612EBF6" wp14:editId="14656CC5">
+            <wp:simplePos x="0" y="0"/>
+            <wp:positionH relativeFrom="column">
+              <wp:posOffset>1019175</wp:posOffset>
+            </wp:positionH>
+            <wp:positionV relativeFrom="paragraph">
+              <wp:posOffset>588010</wp:posOffset>
+            </wp:positionV>
+            <wp:extent cx="4048125" cy="3269615"/>
+            <wp:effectExtent l="0" t="0" r="9525" b="6985"/>
+            <wp:wrapTopAndBottom/>
+            <wp:docPr id="6" name="Picture 6"/>
+            <wp:cNvGraphicFramePr>
+              <a:graphicFrameLocks xmlns:a="http://schemas.openxmlformats.org/drawingml/2006/main" noChangeAspect="1"/>
+            </wp:cNvGraphicFramePr>
+            <a:graphic xmlns:a="http://schemas.openxmlformats.org/drawingml/2006/main">
+              <a:graphicData uri="http://schemas.openxmlformats.org/drawingml/2006/picture">
+                <pic:pic xmlns:pic="http://schemas.openxmlformats.org/drawingml/2006/picture">
+                  <pic:nvPicPr>
+                    <pic:cNvPr id="1" name=""/>
+                    <pic:cNvPicPr/>
+                  </pic:nvPicPr>
+                  <pic:blipFill>
+                    <a:blip r:embed="rId19"/>
+                    <a:stretch>
+                      <a:fillRect/>
+                    </a:stretch>
+                  </pic:blipFill>
+                  <pic:spPr>
+                    <a:xfrm>
+                      <a:off x="0" y="0"/>
+                      <a:ext cx="4048125" cy="3269615"/>
+                    </a:xfrm>
+                    <a:prstGeom prst="rect">
+                      <a:avLst/>
+                    </a:prstGeom>
+                  </pic:spPr>
+                </pic:pic>
+              </a:graphicData>
+            </a:graphic>
+            <wp14:sizeRelH relativeFrom="margin">
+              <wp14:pctWidth>0</wp14:pctWidth>
+            </wp14:sizeRelH>
+            <wp14:sizeRelV relativeFrom="margin">
+              <wp14:pctHeight>0</wp14:pctHeight>
+            </wp14:sizeRelV>
+          </wp:anchor>
+        </w:drawing>
+      </w:r>
+      <w:r>
         <w:t xml:space="preserve">       </w:t>
       </w:r>
       <w:r>
         <w:t>o If the first taker is the seeker, we will choose the cell that the number of cells the hider can move to not be caught in the next move is the smallest</w:t>
+      </w:r>
+      <w:r>
+        <w:t>.</w:t>
       </w:r>
     </w:p>
     <w:p>
@@ -10867,12 +10844,6 @@
         <w:ind w:left="426" w:firstLine="294"/>
         <w:jc w:val="both"/>
       </w:pPr>
-      <w:r>
-        <w:t xml:space="preserve">       </w:t>
-      </w:r>
-      <w:r>
-        <w:t>o If the first taker is the hider, we will sequentially consider the following conditions, prioritized from the highest to the lowest:</w:t>
-      </w:r>
     </w:p>
     <w:p>
       <w:pPr>
@@ -10882,10 +10853,10 @@
         <w:jc w:val="both"/>
       </w:pPr>
       <w:r>
-        <w:t xml:space="preserve">            </w:t>
-      </w:r>
-      <w:r>
-        <w:t>- If the cell is a wall intersection that we still move diagonally if moving to that intersection, choose that cell</w:t>
+        <w:t xml:space="preserve">       </w:t>
+      </w:r>
+      <w:r>
+        <w:t>o If the first taker is the hider, we will sequentially consider the following conditions, prioritized from the highest to the lowest:</w:t>
       </w:r>
     </w:p>
     <w:p>
@@ -10899,28 +10870,25 @@
         <w:t xml:space="preserve">            </w:t>
       </w:r>
       <w:r>
-        <w:t>- If the cell can allow hider to have the largest number of escape cells (we</w:t>
-      </w:r>
-      <w:r>
-        <w:t xml:space="preserve"> </w:t>
-      </w:r>
-      <w:r>
-        <w:t>suppose that the hider thinks that the seeker will minimize the number of cells the</w:t>
-      </w:r>
-      <w:r>
-        <w:t xml:space="preserve"> </w:t>
-      </w:r>
-      <w:r>
-        <w:t>hider can move to not be caught in the next move), choose that cell</w:t>
-      </w:r>
-      <w:r>
-        <w:br/>
-      </w:r>
-      <w:r>
-        <w:t xml:space="preserve">               </w:t>
-      </w:r>
-      <w:r>
-        <w:t>- If the cell can allow hider to observe the largest number of cells excluding wall intersections, choose that cell</w:t>
+        <w:t xml:space="preserve">- If the cell is </w:t>
+      </w:r>
+      <w:r>
+        <w:t xml:space="preserve">not </w:t>
+      </w:r>
+      <w:r>
+        <w:t xml:space="preserve">a wall intersection </w:t>
+      </w:r>
+      <w:r>
+        <w:t xml:space="preserve">or </w:t>
+      </w:r>
+      <w:r>
+        <w:t xml:space="preserve">is a wall intersection </w:t>
+      </w:r>
+      <w:r>
+        <w:t>that we still move diagonally if moving to that intersection, choose that cell</w:t>
+      </w:r>
+      <w:r>
+        <w:t>.</w:t>
       </w:r>
     </w:p>
     <w:p>
@@ -10930,6 +10898,95 @@
         <w:ind w:left="426" w:firstLine="294"/>
         <w:jc w:val="both"/>
       </w:pPr>
+      <w:r>
+        <w:lastRenderedPageBreak/>
+        <w:drawing>
+          <wp:anchor distT="0" distB="0" distL="114300" distR="114300" simplePos="0" relativeHeight="251723776" behindDoc="0" locked="0" layoutInCell="1" allowOverlap="1" wp14:anchorId="726BEEDF" wp14:editId="7E231ACB">
+            <wp:simplePos x="0" y="0"/>
+            <wp:positionH relativeFrom="column">
+              <wp:posOffset>0</wp:posOffset>
+            </wp:positionH>
+            <wp:positionV relativeFrom="paragraph">
+              <wp:posOffset>0</wp:posOffset>
+            </wp:positionV>
+            <wp:extent cx="5731510" cy="3348355"/>
+            <wp:effectExtent l="0" t="0" r="2540" b="4445"/>
+            <wp:wrapTopAndBottom/>
+            <wp:docPr id="7" name="Picture 7"/>
+            <wp:cNvGraphicFramePr>
+              <a:graphicFrameLocks xmlns:a="http://schemas.openxmlformats.org/drawingml/2006/main" noChangeAspect="1"/>
+            </wp:cNvGraphicFramePr>
+            <a:graphic xmlns:a="http://schemas.openxmlformats.org/drawingml/2006/main">
+              <a:graphicData uri="http://schemas.openxmlformats.org/drawingml/2006/picture">
+                <pic:pic xmlns:pic="http://schemas.openxmlformats.org/drawingml/2006/picture">
+                  <pic:nvPicPr>
+                    <pic:cNvPr id="1" name=""/>
+                    <pic:cNvPicPr/>
+                  </pic:nvPicPr>
+                  <pic:blipFill>
+                    <a:blip r:embed="rId20"/>
+                    <a:stretch>
+                      <a:fillRect/>
+                    </a:stretch>
+                  </pic:blipFill>
+                  <pic:spPr>
+                    <a:xfrm>
+                      <a:off x="0" y="0"/>
+                      <a:ext cx="5731510" cy="3348355"/>
+                    </a:xfrm>
+                    <a:prstGeom prst="rect">
+                      <a:avLst/>
+                    </a:prstGeom>
+                  </pic:spPr>
+                </pic:pic>
+              </a:graphicData>
+            </a:graphic>
+          </wp:anchor>
+        </w:drawing>
+      </w:r>
+    </w:p>
+    <w:p>
+      <w:pPr>
+        <w:pStyle w:val="ListParagraph"/>
+        <w:spacing w:line="324" w:lineRule="auto"/>
+        <w:ind w:left="426" w:firstLine="294"/>
+        <w:jc w:val="both"/>
+      </w:pPr>
+      <w:r>
+        <w:t xml:space="preserve">            </w:t>
+      </w:r>
+      <w:r>
+        <w:t>- If the cell can allow hider to have the largest number of escape cells (we</w:t>
+      </w:r>
+      <w:r>
+        <w:t xml:space="preserve"> </w:t>
+      </w:r>
+      <w:r>
+        <w:t>suppose that the hider thinks that the seeker will minimize the number of cells the</w:t>
+      </w:r>
+      <w:r>
+        <w:t xml:space="preserve"> </w:t>
+      </w:r>
+      <w:r>
+        <w:t>hider can move to not be caught in the next move), choose that cell</w:t>
+      </w:r>
+      <w:r>
+        <w:br/>
+      </w:r>
+      <w:r>
+        <w:t xml:space="preserve">               </w:t>
+      </w:r>
+      <w:r>
+        <w:t>- If the cell can allow hider to observe the largest number of cells excluding wall intersections, choose that cell</w:t>
+      </w:r>
+    </w:p>
+    <w:p>
+      <w:pPr>
+        <w:pStyle w:val="ListParagraph"/>
+        <w:spacing w:line="324" w:lineRule="auto"/>
+        <w:ind w:left="426" w:firstLine="294"/>
+        <w:jc w:val="both"/>
+      </w:pPr>
     </w:p>
     <w:p>
       <w:pPr>
@@ -10939,6 +10996,57 @@
         <w:jc w:val="both"/>
       </w:pPr>
       <w:r>
+        <w:drawing>
+          <wp:anchor distT="0" distB="0" distL="114300" distR="114300" simplePos="0" relativeHeight="251725824" behindDoc="0" locked="0" layoutInCell="1" allowOverlap="1" wp14:anchorId="5BE4CAA0" wp14:editId="64F2E4AC">
+            <wp:simplePos x="0" y="0"/>
+            <wp:positionH relativeFrom="column">
+              <wp:posOffset>695325</wp:posOffset>
+            </wp:positionH>
+            <wp:positionV relativeFrom="paragraph">
+              <wp:posOffset>1387475</wp:posOffset>
+            </wp:positionV>
+            <wp:extent cx="4560570" cy="2019300"/>
+            <wp:effectExtent l="0" t="0" r="0" b="0"/>
+            <wp:wrapTopAndBottom/>
+            <wp:docPr id="8" name="Picture 8"/>
+            <wp:cNvGraphicFramePr>
+              <a:graphicFrameLocks xmlns:a="http://schemas.openxmlformats.org/drawingml/2006/main" noChangeAspect="1"/>
+            </wp:cNvGraphicFramePr>
+            <a:graphic xmlns:a="http://schemas.openxmlformats.org/drawingml/2006/main">
+              <a:graphicData uri="http://schemas.openxmlformats.org/drawingml/2006/picture">
+                <pic:pic xmlns:pic="http://schemas.openxmlformats.org/drawingml/2006/picture">
+                  <pic:nvPicPr>
+                    <pic:cNvPr id="1" name=""/>
+                    <pic:cNvPicPr/>
+                  </pic:nvPicPr>
+                  <pic:blipFill>
+                    <a:blip r:embed="rId21"/>
+                    <a:stretch>
+                      <a:fillRect/>
+                    </a:stretch>
+                  </pic:blipFill>
+                  <pic:spPr>
+                    <a:xfrm>
+                      <a:off x="0" y="0"/>
+                      <a:ext cx="4560570" cy="2019300"/>
+                    </a:xfrm>
+                    <a:prstGeom prst="rect">
+                      <a:avLst/>
+                    </a:prstGeom>
+                  </pic:spPr>
+                </pic:pic>
+              </a:graphicData>
+            </a:graphic>
+            <wp14:sizeRelH relativeFrom="margin">
+              <wp14:pctWidth>0</wp14:pctWidth>
+            </wp14:sizeRelH>
+            <wp14:sizeRelV relativeFrom="margin">
+              <wp14:pctHeight>0</wp14:pctHeight>
+            </wp14:sizeRelV>
+          </wp:anchor>
+        </w:drawing>
+      </w:r>
+      <w:r>
         <w:t>Besides, in valid neighbors of the hider when the taker is hider, we will discard the neighbors which are the positions of other hiders to avoid the collapsion</w:t>
       </w:r>
       <w:r>
@@ -10952,6 +11060,14 @@
         <w:br/>
         <w:t>which can help hider consider cells forward instead of towards the seeker.</w:t>
       </w:r>
+    </w:p>
+    <w:p>
+      <w:pPr>
+        <w:pStyle w:val="ListParagraph"/>
+        <w:spacing w:line="324" w:lineRule="auto"/>
+        <w:ind w:left="426"/>
+        <w:jc w:val="both"/>
+      </w:pPr>
     </w:p>
     <w:p>
       <w:pPr>
@@ -10965,7 +11081,14 @@
         <w:jc w:val="both"/>
       </w:pPr>
       <w:r>
-        <w:t>With hiders, we consider the following cases:</w:t>
+        <w:lastRenderedPageBreak/>
+        <w:t xml:space="preserve">With hiders, we </w:t>
+      </w:r>
+      <w:r>
+        <w:t xml:space="preserve">also </w:t>
+      </w:r>
+      <w:r>
+        <w:t>consider the following cases:</w:t>
       </w:r>
     </w:p>
     <w:p>
@@ -10976,16 +11099,7 @@
         <w:jc w:val="both"/>
       </w:pPr>
       <w:r>
-        <w:t>+ If the hider is not being chased by the seeker, the hider will take the best move to maximize the number of observable cells.</w:t>
-      </w:r>
-      <w:r>
-        <w:t xml:space="preserve"> </w:t>
-      </w:r>
-      <w:r>
-        <w:t>This helps hider to avoid standing at corners or wall intersections, which can be easily caught by the seeke</w:t>
-      </w:r>
-      <w:r>
-        <w:t>r</w:t>
+        <w:t>+ If the hider is not being chased by the seeker, the hider will take the best move to maximize the number of observable cells. This helps hider to avoid standing at corners or wall intersections, which can be easily caught by the seeker</w:t>
       </w:r>
     </w:p>
     <w:p>
@@ -10996,22 +11110,7 @@
         <w:jc w:val="both"/>
       </w:pPr>
       <w:r>
-        <w:t>+ If the hider is being chased by the seeker, the hider will take the best move to</w:t>
-      </w:r>
-      <w:r>
-        <w:t xml:space="preserve"> </w:t>
-      </w:r>
-      <w:r>
-        <w:t>avoid being caught by the seeker</w:t>
-      </w:r>
-      <w:r>
-        <w:t xml:space="preserve"> </w:t>
-      </w:r>
-      <w:r>
-        <w:t>based on the method</w:t>
-      </w:r>
-      <w:r>
-        <w:t xml:space="preserve"> </w:t>
+        <w:t xml:space="preserve">+ If the hider is being chased by the seeker, the hider will take the best move to avoid being caught by the seeker based on the method </w:t>
       </w:r>
       <w:r>
         <w:rPr>
@@ -11042,11 +11141,7 @@
         <w:jc w:val="both"/>
       </w:pPr>
       <w:r>
-        <w:lastRenderedPageBreak/>
-        <w:t>we also defines an</w:t>
-      </w:r>
-      <w:r>
-        <w:t xml:space="preserve"> attribute </w:t>
+        <w:t xml:space="preserve">we also defines an attribute </w:t>
       </w:r>
       <w:r>
         <w:rPr>
@@ -11055,19 +11150,7 @@
         <w:t>isBeingChased</w:t>
       </w:r>
       <w:r>
-        <w:t xml:space="preserve"> </w:t>
-      </w:r>
-      <w:r>
-        <w:t xml:space="preserve">which </w:t>
-      </w:r>
-      <w:r>
-        <w:t>will helps</w:t>
-      </w:r>
-      <w:r>
-        <w:t xml:space="preserve"> </w:t>
-      </w:r>
-      <w:r>
-        <w:t>hider to realize that it is still being chased by the seeker, and choose the best move for the next step</w:t>
+        <w:t xml:space="preserve"> which will helps hider to realize that it is still being chased by the seeker, and choose the best move for the next step</w:t>
       </w:r>
     </w:p>
     <w:p>
@@ -11133,6 +11216,7 @@
         <w:spacing w:line="324" w:lineRule="auto"/>
       </w:pPr>
       <w:r>
+        <w:lastRenderedPageBreak/>
         <w:t>User Interface</w:t>
       </w:r>
       <w:r>
@@ -11172,7 +11256,7 @@
                     <pic:cNvPicPr/>
                   </pic:nvPicPr>
                   <pic:blipFill>
-                    <a:blip r:embed="rId19" cstate="print">
+                    <a:blip r:embed="rId22" cstate="print">
                       <a:extLst>
                         <a:ext uri="{28A0092B-C50C-407E-A947-70E740481C1C}">
                           <a14:useLocalDpi xmlns:a14="http://schemas.microsoft.com/office/drawing/2010/main" val="0"/>
@@ -11255,7 +11339,6 @@
         <w:rPr>
           <w:noProof/>
         </w:rPr>
-        <w:lastRenderedPageBreak/>
         <w:drawing>
           <wp:anchor distT="0" distB="0" distL="114300" distR="114300" simplePos="0" relativeHeight="251699200" behindDoc="0" locked="0" layoutInCell="1" allowOverlap="1" wp14:anchorId="17DAEA39" wp14:editId="24435089">
             <wp:simplePos x="0" y="0"/>
@@ -11280,7 +11363,7 @@
                     <pic:cNvPicPr/>
                   </pic:nvPicPr>
                   <pic:blipFill>
-                    <a:blip r:embed="rId20" cstate="print">
+                    <a:blip r:embed="rId23" cstate="print">
                       <a:extLst>
                         <a:ext uri="{28A0092B-C50C-407E-A947-70E740481C1C}">
                           <a14:useLocalDpi xmlns:a14="http://schemas.microsoft.com/office/drawing/2010/main" val="0"/>
@@ -11340,7 +11423,7 @@
                     <pic:cNvPicPr/>
                   </pic:nvPicPr>
                   <pic:blipFill>
-                    <a:blip r:embed="rId21" cstate="print">
+                    <a:blip r:embed="rId24" cstate="print">
                       <a:extLst>
                         <a:ext uri="{28A0092B-C50C-407E-A947-70E740481C1C}">
                           <a14:useLocalDpi xmlns:a14="http://schemas.microsoft.com/office/drawing/2010/main" val="0"/>
@@ -11422,7 +11505,7 @@
                     <pic:cNvPicPr/>
                   </pic:nvPicPr>
                   <pic:blipFill>
-                    <a:blip r:embed="rId22" cstate="print">
+                    <a:blip r:embed="rId25" cstate="print">
                       <a:extLst>
                         <a:ext uri="{28A0092B-C50C-407E-A947-70E740481C1C}">
                           <a14:useLocalDpi xmlns:a14="http://schemas.microsoft.com/office/drawing/2010/main" val="0"/>
@@ -11482,7 +11565,7 @@
                     <pic:cNvPicPr/>
                   </pic:nvPicPr>
                   <pic:blipFill>
-                    <a:blip r:embed="rId23" cstate="print">
+                    <a:blip r:embed="rId26" cstate="print">
                       <a:extLst>
                         <a:ext uri="{28A0092B-C50C-407E-A947-70E740481C1C}">
                           <a14:useLocalDpi xmlns:a14="http://schemas.microsoft.com/office/drawing/2010/main" val="0"/>
@@ -11567,7 +11650,7 @@
       <w:pPr>
         <w:spacing w:line="324" w:lineRule="auto"/>
       </w:pPr>
-      <w:hyperlink r:id="rId24" w:history="1">
+      <w:hyperlink r:id="rId27" w:history="1">
         <w:r>
           <w:rPr>
             <w:rStyle w:val="Hyperlink"/>
@@ -11582,8 +11665,8 @@
       </w:pPr>
     </w:p>
     <w:sectPr>
-      <w:headerReference w:type="default" r:id="rId25"/>
-      <w:footerReference w:type="default" r:id="rId26"/>
+      <w:headerReference w:type="default" r:id="rId28"/>
+      <w:footerReference w:type="default" r:id="rId29"/>
       <w:type w:val="continuous"/>
       <w:pgSz w:w="11906" w:h="16838" w:code="9"/>
       <w:pgMar w:top="1440" w:right="1440" w:bottom="1440" w:left="1440" w:header="720" w:footer="720" w:gutter="0"/>
@@ -15812,7 +15895,7 @@
 </file>
 
 <file path=customXml/itemProps1.xml><?xml version="1.0" encoding="utf-8"?>
-<ds:datastoreItem xmlns:ds="http://schemas.openxmlformats.org/officeDocument/2006/customXml" ds:itemID="{D25F698F-9F56-45E7-8952-A1B2A354A209}">
+<ds:datastoreItem xmlns:ds="http://schemas.openxmlformats.org/officeDocument/2006/customXml" ds:itemID="{69B42254-6366-43DD-96A2-D28C5AE6BF04}">
   <ds:schemaRefs>
     <ds:schemaRef ds:uri="http://schemas.openxmlformats.org/officeDocument/2006/bibliography"/>
   </ds:schemaRefs>

</xml_diff>